<commit_message>
Uren Registratie 10-02-2016 & SubRol Update & Mappenstructuur begonnen met Ruben
</commit_message>
<xml_diff>
--- a/Algemeen/Taken Sub-Rol/Taken Sub-Rol.docx
+++ b/Algemeen/Taken Sub-Rol/Taken Sub-Rol.docx
@@ -238,7 +238,7 @@
       </w:r>
       <w:r>
         <w:rPr>
-          <w:highlight w:val="green"/>
+          <w:highlight w:val="red"/>
         </w:rPr>
         <w:t>Aanhouden van consistente structuur.</w:t>
       </w:r>
@@ -365,14 +365,23 @@
         <w:t xml:space="preserve">- </w:t>
       </w:r>
       <w:r>
+        <w:rPr>
+          <w:highlight w:val="green"/>
+        </w:rPr>
         <w:t xml:space="preserve">Conceptuele </w:t>
       </w:r>
       <w:proofErr w:type="spellStart"/>
       <w:r>
+        <w:rPr>
+          <w:highlight w:val="green"/>
+        </w:rPr>
         <w:t>artstyle</w:t>
       </w:r>
       <w:proofErr w:type="spellEnd"/>
       <w:r>
+        <w:rPr>
+          <w:highlight w:val="green"/>
+        </w:rPr>
         <w:t>.</w:t>
       </w:r>
       <w:r>
@@ -384,84 +393,132 @@
       </w:r>
       <w:r>
         <w:tab/>
-        <w:t>- Consistentie van visuele elementen van art, zodat er geen stijlbreuk is.</w:t>
-      </w:r>
-      <w:r>
-        <w:br/>
-      </w:r>
-      <w:r>
-        <w:tab/>
-      </w:r>
-      <w:r>
-        <w:tab/>
-      </w:r>
-      <w:r>
-        <w:tab/>
-        <w:t>- Bijhouden van logisch benaming van game assets.</w:t>
-      </w:r>
-      <w:r>
-        <w:br/>
-      </w:r>
-      <w:r>
-        <w:tab/>
-      </w:r>
-      <w:r>
-        <w:tab/>
-      </w:r>
-      <w:r>
-        <w:tab/>
-        <w:t xml:space="preserve">- Files moeten at </w:t>
+        <w:t xml:space="preserve">- </w:t>
+      </w:r>
+      <w:r>
+        <w:rPr>
+          <w:highlight w:val="red"/>
+        </w:rPr>
+        <w:t>Consistentie van visuele elementen van art, zodat er geen stijlbreuk is.</w:t>
+      </w:r>
+      <w:r>
+        <w:br/>
+      </w:r>
+      <w:r>
+        <w:tab/>
+      </w:r>
+      <w:r>
+        <w:tab/>
+      </w:r>
+      <w:r>
+        <w:tab/>
+        <w:t xml:space="preserve">- </w:t>
+      </w:r>
+      <w:r>
+        <w:rPr>
+          <w:highlight w:val="red"/>
+        </w:rPr>
+        <w:t>Bijhouden van logisch benaming van game assets.</w:t>
+      </w:r>
+      <w:r>
+        <w:br/>
+      </w:r>
+      <w:r>
+        <w:tab/>
+      </w:r>
+      <w:r>
+        <w:tab/>
+      </w:r>
+      <w:r>
+        <w:tab/>
+        <w:t xml:space="preserve">- </w:t>
+      </w:r>
+      <w:r>
+        <w:rPr>
+          <w:highlight w:val="green"/>
+        </w:rPr>
+        <w:t xml:space="preserve">Files moeten at </w:t>
       </w:r>
       <w:proofErr w:type="spellStart"/>
       <w:r>
+        <w:rPr>
+          <w:highlight w:val="green"/>
+        </w:rPr>
         <w:t>any</w:t>
       </w:r>
       <w:proofErr w:type="spellEnd"/>
       <w:r>
+        <w:rPr>
+          <w:highlight w:val="green"/>
+        </w:rPr>
         <w:t xml:space="preserve"> </w:t>
       </w:r>
       <w:proofErr w:type="spellStart"/>
       <w:r>
+        <w:rPr>
+          <w:highlight w:val="green"/>
+        </w:rPr>
         <w:t>given</w:t>
       </w:r>
       <w:proofErr w:type="spellEnd"/>
       <w:r>
+        <w:rPr>
+          <w:highlight w:val="green"/>
+        </w:rPr>
         <w:t xml:space="preserve"> moment inzichtelijk gemaakt worden.</w:t>
+      </w:r>
+      <w:r>
+        <w:br/>
+      </w:r>
+      <w:r>
+        <w:tab/>
+      </w:r>
+      <w:r>
+        <w:tab/>
+      </w:r>
+      <w:r>
+        <w:tab/>
+        <w:t xml:space="preserve">- </w:t>
+      </w:r>
+      <w:r>
+        <w:rPr>
+          <w:highlight w:val="red"/>
+        </w:rPr>
+        <w:t>Back</w:t>
+      </w:r>
+      <w:r>
+        <w:rPr>
+          <w:highlight w:val="red"/>
+        </w:rPr>
+        <w:t>-</w:t>
+      </w:r>
+      <w:r>
+        <w:rPr>
+          <w:highlight w:val="red"/>
+        </w:rPr>
+        <w:t>uppen van alle assets.</w:t>
+      </w:r>
+      <w:r>
+        <w:br/>
+      </w:r>
+      <w:r>
+        <w:tab/>
+      </w:r>
+      <w:r>
+        <w:tab/>
+      </w:r>
+      <w:r>
+        <w:tab/>
+        <w:t xml:space="preserve">- </w:t>
+      </w:r>
+      <w:r>
+        <w:rPr>
+          <w:highlight w:val="red"/>
+        </w:rPr>
+        <w:t>Mensen aanspreken op gebreken in de stijl.</w:t>
       </w:r>
       <w:bookmarkStart w:id="0" w:name="_GoBack"/>
       <w:bookmarkEnd w:id="0"/>
-      <w:r>
-        <w:br/>
-      </w:r>
-      <w:r>
-        <w:tab/>
-      </w:r>
-      <w:r>
-        <w:tab/>
-      </w:r>
-      <w:r>
-        <w:tab/>
-        <w:t>- Back</w:t>
-      </w:r>
-      <w:r>
-        <w:t>-</w:t>
-      </w:r>
-      <w:r>
-        <w:t>uppen van alle assets.</w:t>
-      </w:r>
-      <w:r>
-        <w:br/>
-      </w:r>
-      <w:r>
-        <w:tab/>
-      </w:r>
-      <w:r>
-        <w:tab/>
-      </w:r>
-      <w:r>
-        <w:tab/>
-        <w:t>- Mensen aanspreken op gebreken in de stijl.</w:t>
-      </w:r>
     </w:p>
     <w:p>
       <w:r>
@@ -481,7 +538,7 @@
       </w:r>
       <w:r>
         <w:rPr>
-          <w:highlight w:val="red"/>
+          <w:highlight w:val="green"/>
         </w:rPr>
         <w:t>Plan van aanpak van de onderliggende structuur.</w:t>
       </w:r>
@@ -502,14 +559,14 @@
       <w:proofErr w:type="spellStart"/>
       <w:r>
         <w:rPr>
-          <w:highlight w:val="green"/>
+          <w:highlight w:val="red"/>
         </w:rPr>
         <w:t>Coding</w:t>
       </w:r>
       <w:proofErr w:type="spellEnd"/>
       <w:r>
         <w:rPr>
-          <w:highlight w:val="green"/>
+          <w:highlight w:val="red"/>
         </w:rPr>
         <w:t xml:space="preserve"> skills.</w:t>
       </w:r>
@@ -561,7 +618,7 @@
       </w:r>
       <w:r>
         <w:rPr>
-          <w:highlight w:val="green"/>
+          <w:highlight w:val="red"/>
         </w:rPr>
         <w:t>Consistentie in alle opgeleverde code.</w:t>
       </w:r>
@@ -616,20 +673,20 @@
       <w:proofErr w:type="spellStart"/>
       <w:r>
         <w:rPr>
-          <w:highlight w:val="green"/>
+          <w:highlight w:val="red"/>
         </w:rPr>
         <w:t>Se</w:t>
       </w:r>
       <w:r>
         <w:rPr>
-          <w:highlight w:val="green"/>
+          <w:highlight w:val="red"/>
         </w:rPr>
         <w:t>cuurheid</w:t>
       </w:r>
       <w:proofErr w:type="spellEnd"/>
       <w:r>
         <w:rPr>
-          <w:highlight w:val="green"/>
+          <w:highlight w:val="red"/>
         </w:rPr>
         <w:t xml:space="preserve"> in bug omschrijving.</w:t>
       </w:r>
@@ -649,7 +706,7 @@
       </w:r>
       <w:r>
         <w:rPr>
-          <w:highlight w:val="green"/>
+          <w:highlight w:val="red"/>
         </w:rPr>
         <w:t>Zijn de reeds aanwezige bugs in game omschreven.</w:t>
       </w:r>
@@ -664,11 +721,13 @@
       </w:r>
       <w:r>
         <w:tab/>
-        <w:t xml:space="preserve">- </w:t>
-      </w:r>
-      <w:r>
-        <w:rPr>
-          <w:highlight w:val="green"/>
+      </w:r>
+      <w:r>
+        <w:t xml:space="preserve">- </w:t>
+      </w:r>
+      <w:r>
+        <w:rPr>
+          <w:highlight w:val="red"/>
         </w:rPr>
         <w:t>Game testen op verschillende manieren om bugs te vinden.</w:t>
       </w:r>
@@ -698,7 +757,7 @@
       </w:r>
       <w:r>
         <w:rPr>
-          <w:highlight w:val="red"/>
+          <w:highlight w:val="green"/>
         </w:rPr>
         <w:t>Creativiteit in level design.</w:t>
       </w:r>
@@ -718,7 +777,7 @@
       </w:r>
       <w:r>
         <w:rPr>
-          <w:highlight w:val="red"/>
+          <w:highlight w:val="green"/>
         </w:rPr>
         <w:t>Blueprint kwaliteit.</w:t>
       </w:r>
@@ -876,21 +935,21 @@
       </w:r>
       <w:r>
         <w:rPr>
-          <w:highlight w:val="green"/>
+          <w:highlight w:val="red"/>
         </w:rPr>
         <w:t xml:space="preserve">Look </w:t>
       </w:r>
       <w:proofErr w:type="spellStart"/>
       <w:r>
         <w:rPr>
-          <w:highlight w:val="green"/>
+          <w:highlight w:val="red"/>
         </w:rPr>
         <w:t>and</w:t>
       </w:r>
       <w:proofErr w:type="spellEnd"/>
       <w:r>
         <w:rPr>
-          <w:highlight w:val="green"/>
+          <w:highlight w:val="red"/>
         </w:rPr>
         <w:t xml:space="preserve"> Feel in contrast met de conceptfase.</w:t>
       </w:r>

</xml_diff>